<commit_message>
Actualizacion con las fotos de las personas
</commit_message>
<xml_diff>
--- a/PRACTICA 1 DIU.docx
+++ b/PRACTICA 1 DIU.docx
@@ -8,12 +8,16 @@
       <w:pPr>
         <w:pStyle w:val="Ttulo"/>
         <w:rPr>
+          <w:b/>
+          <w:bCs/>
           <w:sz w:val="48"/>
           <w:szCs w:val="48"/>
         </w:rPr>
       </w:pPr>
       <w:r>
         <w:rPr>
+          <w:b/>
+          <w:bCs/>
           <w:sz w:val="48"/>
           <w:szCs w:val="48"/>
         </w:rPr>
@@ -21,6 +25,24 @@
       </w:r>
     </w:p>
     <w:p/>
+    <w:p>
+      <w:pPr>
+        <w:pStyle w:val="Ttulo"/>
+        <w:rPr>
+          <w:sz w:val="40"/>
+          <w:szCs w:val="40"/>
+          <w:u w:val="single"/>
+        </w:rPr>
+      </w:pPr>
+      <w:r>
+        <w:rPr>
+          <w:sz w:val="40"/>
+          <w:szCs w:val="40"/>
+          <w:u w:val="single"/>
+        </w:rPr>
+        <w:t>Competitor analysis</w:t>
+      </w:r>
+    </w:p>
     <w:p>
       <w:r>
         <w:t xml:space="preserve">Se trata de un </w:t>
@@ -601,33 +623,174 @@
     </w:tbl>
     <w:p/>
     <w:p>
-      <w:r>
-        <w:t>Ahora entrarian las personas</w:t>
+      <w:pPr>
+        <w:pStyle w:val="Ttulo"/>
+        <w:rPr>
+          <w:sz w:val="40"/>
+          <w:szCs w:val="40"/>
+          <w:u w:val="single"/>
+        </w:rPr>
+      </w:pPr>
+      <w:r>
+        <w:rPr>
+          <w:sz w:val="40"/>
+          <w:szCs w:val="40"/>
+          <w:u w:val="single"/>
+        </w:rPr>
+        <w:t>USER RESEARCH</w:t>
       </w:r>
     </w:p>
     <w:p>
-      <w:r>
-        <w:t>Persona 1</w:t>
+      <w:pPr>
+        <w:rPr>
+          <w:noProof/>
+        </w:rPr>
+      </w:pPr>
+      <w:r>
+        <w:rPr>
+          <w:noProof/>
+        </w:rPr>
+        <w:lastRenderedPageBreak/>
+        <w:drawing>
+          <wp:inline distT="0" distB="0" distL="0" distR="0" wp14:anchorId="7A05D837" wp14:editId="5623CD9C">
+            <wp:extent cx="5453277" cy="4071257"/>
+            <wp:effectExtent l="0" t="0" r="0" b="5715"/>
+            <wp:docPr id="1" name="Imagen 1"/>
+            <wp:cNvGraphicFramePr>
+              <a:graphicFrameLocks xmlns:a="http://schemas.openxmlformats.org/drawingml/2006/main" noChangeAspect="1"/>
+            </wp:cNvGraphicFramePr>
+            <a:graphic xmlns:a="http://schemas.openxmlformats.org/drawingml/2006/main">
+              <a:graphicData uri="http://schemas.openxmlformats.org/drawingml/2006/picture">
+                <pic:pic xmlns:pic="http://schemas.openxmlformats.org/drawingml/2006/picture">
+                  <pic:nvPicPr>
+                    <pic:cNvPr id="0" name="Picture 1"/>
+                    <pic:cNvPicPr>
+                      <a:picLocks noChangeAspect="1" noChangeArrowheads="1"/>
+                    </pic:cNvPicPr>
+                  </pic:nvPicPr>
+                  <pic:blipFill rotWithShape="1">
+                    <a:blip r:embed="rId5">
+                      <a:extLst>
+                        <a:ext uri="{28A0092B-C50C-407E-A947-70E740481C1C}">
+                          <a14:useLocalDpi xmlns:a14="http://schemas.microsoft.com/office/drawing/2010/main" val="0"/>
+                        </a:ext>
+                      </a:extLst>
+                    </a:blip>
+                    <a:srcRect l="12188" t="2222" r="12084" b="22396"/>
+                    <a:stretch/>
+                  </pic:blipFill>
+                  <pic:spPr bwMode="auto">
+                    <a:xfrm>
+                      <a:off x="0" y="0"/>
+                      <a:ext cx="5462732" cy="4078316"/>
+                    </a:xfrm>
+                    <a:prstGeom prst="rect">
+                      <a:avLst/>
+                    </a:prstGeom>
+                    <a:noFill/>
+                    <a:ln>
+                      <a:noFill/>
+                    </a:ln>
+                    <a:extLst>
+                      <a:ext uri="{53640926-AAD7-44D8-BBD7-CCE9431645EC}">
+                        <a14:shadowObscured xmlns:a14="http://schemas.microsoft.com/office/drawing/2010/main"/>
+                      </a:ext>
+                    </a:extLst>
+                  </pic:spPr>
+                </pic:pic>
+              </a:graphicData>
+            </a:graphic>
+          </wp:inline>
+        </w:drawing>
+      </w:r>
+      <w:r>
+        <w:t xml:space="preserve"> </w:t>
       </w:r>
     </w:p>
     <w:p>
       <w:r>
-        <w:t>Persona 2</w:t>
+        <w:rPr>
+          <w:noProof/>
+        </w:rPr>
+        <w:drawing>
+          <wp:inline distT="0" distB="0" distL="0" distR="0" wp14:anchorId="7270AEB2" wp14:editId="628DA7A7">
+            <wp:extent cx="5453380" cy="4110663"/>
+            <wp:effectExtent l="0" t="0" r="0" b="4445"/>
+            <wp:docPr id="2" name="Imagen 2"/>
+            <wp:cNvGraphicFramePr>
+              <a:graphicFrameLocks xmlns:a="http://schemas.openxmlformats.org/drawingml/2006/main" noChangeAspect="1"/>
+            </wp:cNvGraphicFramePr>
+            <a:graphic xmlns:a="http://schemas.openxmlformats.org/drawingml/2006/main">
+              <a:graphicData uri="http://schemas.openxmlformats.org/drawingml/2006/picture">
+                <pic:pic xmlns:pic="http://schemas.openxmlformats.org/drawingml/2006/picture">
+                  <pic:nvPicPr>
+                    <pic:cNvPr id="0" name="Picture 2"/>
+                    <pic:cNvPicPr>
+                      <a:picLocks noChangeAspect="1" noChangeArrowheads="1"/>
+                    </pic:cNvPicPr>
+                  </pic:nvPicPr>
+                  <pic:blipFill rotWithShape="1">
+                    <a:blip r:embed="rId6">
+                      <a:extLst>
+                        <a:ext uri="{28A0092B-C50C-407E-A947-70E740481C1C}">
+                          <a14:useLocalDpi xmlns:a14="http://schemas.microsoft.com/office/drawing/2010/main" val="0"/>
+                        </a:ext>
+                      </a:extLst>
+                    </a:blip>
+                    <a:srcRect l="12188" t="2222" r="12084" b="21667"/>
+                    <a:stretch/>
+                  </pic:blipFill>
+                  <pic:spPr bwMode="auto">
+                    <a:xfrm>
+                      <a:off x="0" y="0"/>
+                      <a:ext cx="5460043" cy="4115685"/>
+                    </a:xfrm>
+                    <a:prstGeom prst="rect">
+                      <a:avLst/>
+                    </a:prstGeom>
+                    <a:noFill/>
+                    <a:ln>
+                      <a:noFill/>
+                    </a:ln>
+                    <a:extLst>
+                      <a:ext uri="{53640926-AAD7-44D8-BBD7-CCE9431645EC}">
+                        <a14:shadowObscured xmlns:a14="http://schemas.microsoft.com/office/drawing/2010/main"/>
+                      </a:ext>
+                    </a:extLst>
+                  </pic:spPr>
+                </pic:pic>
+              </a:graphicData>
+            </a:graphic>
+          </wp:inline>
+        </w:drawing>
       </w:r>
     </w:p>
     <w:p>
       <w:r>
+        <w:lastRenderedPageBreak/>
         <w:t>Hemos escogido dos perfiles bastante comunes en el publico objetivo de este tipo de hospedajes. Gente con no muchos problemas a la hora de socializar y mayoritariamente jovenes de entre 20 y 30 años</w:t>
       </w:r>
     </w:p>
     <w:p>
-      <w:r>
-        <w:t>Ahora los journeymaps</w:t>
+      <w:pPr>
+        <w:pStyle w:val="Ttulo"/>
+        <w:rPr>
+          <w:sz w:val="40"/>
+          <w:szCs w:val="40"/>
+          <w:u w:val="single"/>
+        </w:rPr>
+      </w:pPr>
+      <w:r>
+        <w:rPr>
+          <w:sz w:val="40"/>
+          <w:szCs w:val="40"/>
+          <w:u w:val="single"/>
+        </w:rPr>
+        <w:t>JOURNEYMAPS</w:t>
       </w:r>
     </w:p>
     <w:p>
       <w:r>
-        <w:lastRenderedPageBreak/>
         <w:t>Journey1</w:t>
       </w:r>
     </w:p>
@@ -642,8 +805,44 @@
       </w:r>
     </w:p>
     <w:p>
-      <w:r>
-        <w:t>Usability Review y conclusion</w:t>
+      <w:pPr>
+        <w:pStyle w:val="Ttulo"/>
+        <w:rPr>
+          <w:sz w:val="40"/>
+          <w:szCs w:val="40"/>
+          <w:u w:val="single"/>
+        </w:rPr>
+      </w:pPr>
+      <w:r>
+        <w:rPr>
+          <w:sz w:val="40"/>
+          <w:szCs w:val="40"/>
+          <w:u w:val="single"/>
+        </w:rPr>
+        <w:t>USABILITY REVIEW</w:t>
+      </w:r>
+    </w:p>
+    <w:p>
+      <w:r>
+        <w:t>Aquí hiria el excel raro</w:t>
+      </w:r>
+    </w:p>
+    <w:p>
+      <w:pPr>
+        <w:pStyle w:val="Ttulo"/>
+        <w:rPr>
+          <w:sz w:val="40"/>
+          <w:szCs w:val="40"/>
+          <w:u w:val="single"/>
+        </w:rPr>
+      </w:pPr>
+      <w:r>
+        <w:rPr>
+          <w:sz w:val="40"/>
+          <w:szCs w:val="40"/>
+          <w:u w:val="single"/>
+        </w:rPr>
+        <w:t>conclusion</w:t>
       </w:r>
     </w:p>
     <w:sectPr>

</xml_diff>